<commit_message>
Main part is done, only hashCode, toString and equals overrides are left
</commit_message>
<xml_diff>
--- a/Programming/lab3/text.docx
+++ b/Programming/lab3/text.docx
@@ -198,7 +198,17 @@
         <w:t>Лейк</w:t>
       </w:r>
       <w:r>
-        <w:t xml:space="preserve"> пробурил три дня назад на полпути к горам, а также о загадочных снежных цилиндрах, замеченных ранее </w:t>
+        <w:t xml:space="preserve"> пробурил три дня назад на полпути к горам, а также о </w:t>
+      </w:r>
+      <w:r>
+        <w:rPr>
+          <w:b/>
+          <w:bCs/>
+        </w:rPr>
+        <w:t>загадочных снежных цилиндрах</w:t>
+      </w:r>
+      <w:r>
+        <w:t xml:space="preserve">, замеченных ранее </w:t>
       </w:r>
       <w:r>
         <w:rPr>
@@ -230,15 +240,7 @@
         <w:t>Ларсен</w:t>
       </w:r>
       <w:r>
-        <w:t xml:space="preserve">. Он так </w:t>
-      </w:r>
-      <w:proofErr w:type="gramStart"/>
-      <w:r>
-        <w:t>завопил</w:t>
-      </w:r>
-      <w:proofErr w:type="gramEnd"/>
-      <w:r>
-        <w:t xml:space="preserve">, что все бросились к иллюминаторам. Несмотря на значительную скорость самолета, горы, казалось, совсем не приближались; это говорило о том, что они бесконечно далеки и видны только из-за своей невероятной, непостижимой высоты. И, все же постепенно они мрачно вырастали перед нами, застилая западную часть неба, и мы уже могли рассмотреть голые, лишенные растительности и незащищенные от ветра темные вершины. Нас пронизывало </w:t>
+        <w:t xml:space="preserve">. Он так завопил, что все бросились к иллюминаторам. Несмотря на значительную скорость самолета, горы, казалось, совсем не приближались; это говорило о том, что они бесконечно далеки и видны только из-за своей невероятной, непостижимой высоты. И, все же постепенно они мрачно вырастали перед нами, застилая западную часть неба, и мы уже могли рассмотреть голые, лишенные растительности и незащищенные от ветра темные вершины. Нас пронизывало </w:t>
       </w:r>
       <w:r>
         <w:rPr>

</xml_diff>